<commit_message>
Finished Sprint 2 EDA
</commit_message>
<xml_diff>
--- a/Unifive_Hackathon22PRS.docx
+++ b/Unifive_Hackathon22PRS.docx
@@ -137,13 +137,13 @@
       </w:pPr>
       <w:r>
         <w:rPr>
-          <w:rFonts w:ascii="Times New Roman" w:eastAsia="Times New Roman" w:hAnsi="Times New Roman" w:cs="Times New Roman"/>
+          <w:rFonts w:ascii="Times New Roman" w:hAnsi="Times New Roman" w:cs="Times New Roman"/>
           <w:b/>
           <w:bCs/>
           <w:sz w:val="28"/>
           <w:szCs w:val="28"/>
         </w:rPr>
-        <w:t>XXX</w:t>
+        <w:t>Lim Zheng Yu</w:t>
       </w:r>
     </w:p>
     <w:p>
@@ -171,7 +171,29 @@
           <w:sz w:val="28"/>
           <w:szCs w:val="28"/>
         </w:rPr>
-        <w:t>XXX</w:t>
+        <w:t xml:space="preserve">Tan </w:t>
+      </w:r>
+      <w:proofErr w:type="spellStart"/>
+      <w:r>
+        <w:rPr>
+          <w:rFonts w:ascii="Times New Roman" w:eastAsia="Times New Roman" w:hAnsi="Times New Roman" w:cs="Times New Roman"/>
+          <w:b/>
+          <w:bCs/>
+          <w:sz w:val="28"/>
+          <w:szCs w:val="28"/>
+        </w:rPr>
+        <w:t>Swee</w:t>
+      </w:r>
+      <w:proofErr w:type="spellEnd"/>
+      <w:r>
+        <w:rPr>
+          <w:rFonts w:ascii="Times New Roman" w:eastAsia="Times New Roman" w:hAnsi="Times New Roman" w:cs="Times New Roman"/>
+          <w:b/>
+          <w:bCs/>
+          <w:sz w:val="28"/>
+          <w:szCs w:val="28"/>
+        </w:rPr>
+        <w:t xml:space="preserve"> Seng</w:t>
       </w:r>
     </w:p>
     <w:p>
@@ -191,6 +213,7 @@
           <w:szCs w:val="28"/>
         </w:rPr>
       </w:pPr>
+      <w:proofErr w:type="spellStart"/>
       <w:r>
         <w:rPr>
           <w:rFonts w:ascii="Times New Roman" w:eastAsia="Times New Roman" w:hAnsi="Times New Roman" w:cs="Times New Roman"/>
@@ -199,8 +222,31 @@
           <w:sz w:val="28"/>
           <w:szCs w:val="28"/>
         </w:rPr>
-        <w:t>XXX</w:t>
+        <w:t>Oo</w:t>
       </w:r>
+      <w:proofErr w:type="spellEnd"/>
+      <w:r>
+        <w:rPr>
+          <w:rFonts w:ascii="Times New Roman" w:eastAsia="Times New Roman" w:hAnsi="Times New Roman" w:cs="Times New Roman"/>
+          <w:b/>
+          <w:bCs/>
+          <w:sz w:val="28"/>
+          <w:szCs w:val="28"/>
+        </w:rPr>
+        <w:t xml:space="preserve"> </w:t>
+      </w:r>
+      <w:proofErr w:type="spellStart"/>
+      <w:r>
+        <w:rPr>
+          <w:rFonts w:ascii="Times New Roman" w:eastAsia="Times New Roman" w:hAnsi="Times New Roman" w:cs="Times New Roman"/>
+          <w:b/>
+          <w:bCs/>
+          <w:sz w:val="28"/>
+          <w:szCs w:val="28"/>
+        </w:rPr>
+        <w:t>Yifei</w:t>
+      </w:r>
+      <w:proofErr w:type="spellEnd"/>
     </w:p>
     <w:p>
       <w:pPr>
@@ -219,6 +265,7 @@
           <w:szCs w:val="28"/>
         </w:rPr>
       </w:pPr>
+      <w:proofErr w:type="spellStart"/>
       <w:r>
         <w:rPr>
           <w:rFonts w:ascii="Times New Roman" w:eastAsia="Times New Roman" w:hAnsi="Times New Roman" w:cs="Times New Roman"/>
@@ -227,7 +274,18 @@
           <w:sz w:val="28"/>
           <w:szCs w:val="28"/>
         </w:rPr>
-        <w:t>XXX</w:t>
+        <w:t>Ngoh</w:t>
+      </w:r>
+      <w:proofErr w:type="spellEnd"/>
+      <w:r>
+        <w:rPr>
+          <w:rFonts w:ascii="Times New Roman" w:eastAsia="Times New Roman" w:hAnsi="Times New Roman" w:cs="Times New Roman"/>
+          <w:b/>
+          <w:bCs/>
+          <w:sz w:val="28"/>
+          <w:szCs w:val="28"/>
+        </w:rPr>
+        <w:t xml:space="preserve"> Jia Xian</w:t>
       </w:r>
     </w:p>
     <w:p>
@@ -255,7 +313,7 @@
           <w:sz w:val="28"/>
           <w:szCs w:val="28"/>
         </w:rPr>
-        <w:t>XXX</w:t>
+        <w:t>Ham Huan Swen</w:t>
       </w:r>
     </w:p>
     <w:p>
@@ -294,6 +352,28 @@
         </w:rPr>
         <w:t>Team Name</w:t>
       </w:r>
+      <w:r>
+        <w:rPr>
+          <w:rFonts w:ascii="Times New Roman" w:eastAsia="Times New Roman" w:hAnsi="Times New Roman" w:cs="Times New Roman"/>
+          <w:b/>
+          <w:bCs/>
+          <w:sz w:val="28"/>
+          <w:szCs w:val="28"/>
+        </w:rPr>
+        <w:t xml:space="preserve">: </w:t>
+      </w:r>
+      <w:proofErr w:type="spellStart"/>
+      <w:r>
+        <w:rPr>
+          <w:rFonts w:ascii="Times New Roman" w:eastAsia="Times New Roman" w:hAnsi="Times New Roman" w:cs="Times New Roman"/>
+          <w:b/>
+          <w:bCs/>
+          <w:sz w:val="28"/>
+          <w:szCs w:val="28"/>
+        </w:rPr>
+        <w:t>Unifive</w:t>
+      </w:r>
+      <w:proofErr w:type="spellEnd"/>
     </w:p>
     <w:p>
       <w:pPr>
@@ -457,6 +537,15 @@
                 <w:szCs w:val="24"/>
               </w:rPr>
             </w:pPr>
+            <w:r>
+              <w:rPr>
+                <w:rFonts w:ascii="Times New Roman" w:eastAsia="Times New Roman" w:hAnsi="Times New Roman" w:cs="Times New Roman"/>
+                <w:color w:val="000000" w:themeColor="text1"/>
+                <w:sz w:val="24"/>
+                <w:szCs w:val="24"/>
+              </w:rPr>
+              <w:t xml:space="preserve">As a business, we would like to increase our net revenue…, few ways to do this, increase net profit, decrease net loss, or both at the same time. Therefore we choose to focus on net sales and try to maximize it. </w:t>
+            </w:r>
           </w:p>
         </w:tc>
       </w:tr>
@@ -501,7 +590,6 @@
           </w:tcPr>
           <w:p>
             <w:pPr>
-              <w:jc w:val="center"/>
               <w:rPr>
                 <w:rFonts w:ascii="Times New Roman" w:eastAsia="Times New Roman" w:hAnsi="Times New Roman" w:cs="Times New Roman"/>
                 <w:color w:val="000000" w:themeColor="text1"/>
@@ -509,6 +597,71 @@
                 <w:szCs w:val="24"/>
               </w:rPr>
             </w:pPr>
+            <w:r>
+              <w:rPr>
+                <w:rFonts w:ascii="Times New Roman" w:eastAsia="Times New Roman" w:hAnsi="Times New Roman" w:cs="Times New Roman"/>
+                <w:color w:val="000000" w:themeColor="text1"/>
+                <w:sz w:val="24"/>
+                <w:szCs w:val="24"/>
+              </w:rPr>
+              <w:t>Perform various analyses on our data and try to find the correlation between each of them. Most direct variable that affects net sales is the type of products – explore on the correlation between the products and net sales.</w:t>
+            </w:r>
+          </w:p>
+          <w:p>
+            <w:pPr>
+              <w:rPr>
+                <w:rFonts w:ascii="Times New Roman" w:eastAsia="Times New Roman" w:hAnsi="Times New Roman" w:cs="Times New Roman"/>
+                <w:color w:val="000000" w:themeColor="text1"/>
+                <w:sz w:val="24"/>
+                <w:szCs w:val="24"/>
+              </w:rPr>
+            </w:pPr>
+          </w:p>
+          <w:p>
+            <w:pPr>
+              <w:rPr>
+                <w:rFonts w:ascii="Times New Roman" w:eastAsia="Times New Roman" w:hAnsi="Times New Roman" w:cs="Times New Roman"/>
+                <w:color w:val="000000" w:themeColor="text1"/>
+                <w:sz w:val="24"/>
+                <w:szCs w:val="24"/>
+              </w:rPr>
+            </w:pPr>
+            <w:r>
+              <w:rPr>
+                <w:rFonts w:ascii="Times New Roman" w:eastAsia="Times New Roman" w:hAnsi="Times New Roman" w:cs="Times New Roman"/>
+                <w:color w:val="000000" w:themeColor="text1"/>
+                <w:sz w:val="24"/>
+                <w:szCs w:val="24"/>
+              </w:rPr>
+              <w:t xml:space="preserve">Claim may be another way to approach this problem and see if there is a </w:t>
+            </w:r>
+            <w:r>
+              <w:rPr>
+                <w:rFonts w:ascii="Times New Roman" w:eastAsia="Times New Roman" w:hAnsi="Times New Roman" w:cs="Times New Roman"/>
+                <w:color w:val="000000" w:themeColor="text1"/>
+                <w:sz w:val="24"/>
+                <w:szCs w:val="24"/>
+              </w:rPr>
+              <w:t>connection</w:t>
+            </w:r>
+            <w:r>
+              <w:rPr>
+                <w:rFonts w:ascii="Times New Roman" w:eastAsia="Times New Roman" w:hAnsi="Times New Roman" w:cs="Times New Roman"/>
+                <w:color w:val="000000" w:themeColor="text1"/>
+                <w:sz w:val="24"/>
+                <w:szCs w:val="24"/>
+              </w:rPr>
+              <w:t xml:space="preserve"> between it and net sales – however claim amount unspecified in dataset </w:t>
+            </w:r>
+            <w:r>
+              <w:rPr>
+                <w:rFonts w:ascii="Times New Roman" w:eastAsia="Times New Roman" w:hAnsi="Times New Roman" w:cs="Times New Roman"/>
+                <w:color w:val="000000" w:themeColor="text1"/>
+                <w:sz w:val="24"/>
+                <w:szCs w:val="24"/>
+              </w:rPr>
+              <w:t xml:space="preserve">and therefore our team decide on focusing on increasing profit instead of decreasing cash outflow </w:t>
+            </w:r>
           </w:p>
         </w:tc>
       </w:tr>
@@ -1988,27 +2141,7 @@
         <w:sz w:val="26"/>
         <w:szCs w:val="26"/>
       </w:rPr>
-      <w:t xml:space="preserve">           </w:t>
-    </w:r>
-    <w:proofErr w:type="gramStart"/>
-    <w:r>
-      <w:rPr>
-        <w:rFonts w:ascii="Times New Roman" w:hAnsi="Times New Roman" w:cs="Times New Roman"/>
-        <w:color w:val="FFFFFF" w:themeColor="background1"/>
-        <w:sz w:val="26"/>
-        <w:szCs w:val="26"/>
-      </w:rPr>
-      <w:t xml:space="preserve">  :</w:t>
-    </w:r>
-    <w:proofErr w:type="gramEnd"/>
-    <w:r>
-      <w:rPr>
-        <w:rFonts w:ascii="Times New Roman" w:hAnsi="Times New Roman" w:cs="Times New Roman"/>
-        <w:color w:val="FFFFFF" w:themeColor="background1"/>
-        <w:sz w:val="26"/>
-        <w:szCs w:val="26"/>
-      </w:rPr>
-      <w:t xml:space="preserve"> </w:t>
+      <w:t xml:space="preserve">             : </w:t>
     </w:r>
     <w:hyperlink r:id="rId4" w:history="1">
       <w:r>
@@ -2048,9 +2181,8 @@
         <w:szCs w:val="26"/>
         <w:u w:val="none"/>
       </w:rPr>
-      <w:t xml:space="preserve">Instagram        </w:t>
+      <w:t xml:space="preserve">Instagram          : </w:t>
     </w:r>
-    <w:proofErr w:type="gramStart"/>
     <w:r>
       <w:rPr>
         <w:rStyle w:val="Hyperlink"/>
@@ -2060,9 +2192,8 @@
         <w:szCs w:val="26"/>
         <w:u w:val="none"/>
       </w:rPr>
-      <w:t xml:space="preserve">  :</w:t>
+      <w:t>https://www.instagram.com/actuarialsa.malaysia/</w:t>
     </w:r>
-    <w:proofErr w:type="gramEnd"/>
     <w:r>
       <w:rPr>
         <w:rStyle w:val="Hyperlink"/>
@@ -2072,7 +2203,7 @@
         <w:szCs w:val="26"/>
         <w:u w:val="none"/>
       </w:rPr>
-      <w:t xml:space="preserve"> </w:t>
+      <w:tab/>
     </w:r>
     <w:r>
       <w:rPr>
@@ -2083,9 +2214,12 @@
         <w:szCs w:val="26"/>
         <w:u w:val="none"/>
       </w:rPr>
-      <w:t>https://www.instagram.com/actuarialsa.malaysia/</w:t>
+      <w:tab/>
     </w:r>
-    <w:r>
+  </w:p>
+  <w:p>
+    <w:pPr>
+      <w:pStyle w:val="Footer"/>
       <w:rPr>
         <w:rStyle w:val="Hyperlink"/>
         <w:rFonts w:ascii="Times New Roman" w:hAnsi="Times New Roman" w:cs="Times New Roman"/>
@@ -2094,60 +2228,15 @@
         <w:szCs w:val="26"/>
         <w:u w:val="none"/>
       </w:rPr>
-      <w:tab/>
-    </w:r>
+    </w:pPr>
     <w:r>
       <w:rPr>
-        <w:rStyle w:val="Hyperlink"/>
         <w:rFonts w:ascii="Times New Roman" w:hAnsi="Times New Roman" w:cs="Times New Roman"/>
         <w:color w:val="FFFFFF" w:themeColor="background1"/>
         <w:sz w:val="26"/>
         <w:szCs w:val="26"/>
-        <w:u w:val="none"/>
-      </w:rPr>
-      <w:tab/>
-    </w:r>
-  </w:p>
-  <w:p>
-    <w:pPr>
-      <w:pStyle w:val="Footer"/>
-      <w:rPr>
-        <w:rStyle w:val="Hyperlink"/>
-        <w:rFonts w:ascii="Times New Roman" w:hAnsi="Times New Roman" w:cs="Times New Roman"/>
-        <w:color w:val="FFFFFF" w:themeColor="background1"/>
-        <w:sz w:val="26"/>
-        <w:szCs w:val="26"/>
-        <w:u w:val="none"/>
-      </w:rPr>
-    </w:pPr>
-    <w:r>
-      <w:rPr>
-        <w:rFonts w:ascii="Times New Roman" w:hAnsi="Times New Roman" w:cs="Times New Roman"/>
-        <w:color w:val="FFFFFF" w:themeColor="background1"/>
-        <w:sz w:val="26"/>
-        <w:szCs w:val="26"/>
-      </w:rPr>
-      <w:t xml:space="preserve">LinkedIn         </w:t>
-    </w:r>
-    <w:proofErr w:type="gramStart"/>
-    <w:r>
-      <w:rPr>
-        <w:rFonts w:ascii="Times New Roman" w:hAnsi="Times New Roman" w:cs="Times New Roman"/>
-        <w:color w:val="FFFFFF" w:themeColor="background1"/>
-        <w:sz w:val="26"/>
-        <w:szCs w:val="26"/>
-      </w:rPr>
-      <w:t xml:space="preserve">  :</w:t>
-    </w:r>
-    <w:proofErr w:type="gramEnd"/>
-    <w:r>
-      <w:rPr>
-        <w:rFonts w:ascii="Times New Roman" w:hAnsi="Times New Roman" w:cs="Times New Roman"/>
-        <w:color w:val="FFFFFF" w:themeColor="background1"/>
-        <w:sz w:val="26"/>
-        <w:szCs w:val="26"/>
-      </w:rPr>
-      <w:t xml:space="preserve"> </w:t>
+      </w:rPr>
+      <w:t xml:space="preserve">LinkedIn           : </w:t>
     </w:r>
     <w:hyperlink r:id="rId5" w:history="1">
       <w:r>

</xml_diff>